<commit_message>
Tried stuff, wasted time, failed stuff
updated readme also
</commit_message>
<xml_diff>
--- a/Project 2 read me.docx
+++ b/Project 2 read me.docx
@@ -77,27 +77,28 @@
         <w:tblLook w:val="04A0" w:firstRow="1" w:lastRow="0" w:firstColumn="1" w:lastColumn="0" w:noHBand="0" w:noVBand="1"/>
       </w:tblPr>
       <w:tblGrid>
-        <w:gridCol w:w="468"/>
-        <w:gridCol w:w="3600"/>
-        <w:gridCol w:w="5508"/>
+        <w:gridCol w:w="423"/>
+        <w:gridCol w:w="2800"/>
+        <w:gridCol w:w="1745"/>
+        <w:gridCol w:w="4608"/>
       </w:tblGrid>
       <w:tr>
         <w:tc>
           <w:tcPr>
-            <w:tcW w:w="468" w:type="dxa"/>
-          </w:tcPr>
-          <w:p>
-            <w:pPr>
-              <w:rPr>
-                <w:sz w:val="32"/>
-                <w:szCs w:val="32"/>
-              </w:rPr>
-            </w:pPr>
-          </w:p>
-        </w:tc>
-        <w:tc>
-          <w:tcPr>
-            <w:tcW w:w="3600" w:type="dxa"/>
+            <w:tcW w:w="423" w:type="dxa"/>
+          </w:tcPr>
+          <w:p>
+            <w:pPr>
+              <w:rPr>
+                <w:sz w:val="32"/>
+                <w:szCs w:val="32"/>
+              </w:rPr>
+            </w:pPr>
+          </w:p>
+        </w:tc>
+        <w:tc>
+          <w:tcPr>
+            <w:tcW w:w="2800" w:type="dxa"/>
           </w:tcPr>
           <w:p>
             <w:pPr>
@@ -117,21 +118,41 @@
         </w:tc>
         <w:tc>
           <w:tcPr>
-            <w:tcW w:w="5508" w:type="dxa"/>
-          </w:tcPr>
-          <w:p>
-            <w:pPr>
-              <w:rPr>
-                <w:sz w:val="32"/>
-                <w:szCs w:val="32"/>
-              </w:rPr>
-            </w:pPr>
-            <w:r>
-              <w:rPr>
-                <w:sz w:val="32"/>
-                <w:szCs w:val="32"/>
-              </w:rPr>
-              <w:t>How I did it:</w:t>
+            <w:tcW w:w="1745" w:type="dxa"/>
+          </w:tcPr>
+          <w:p>
+            <w:pPr>
+              <w:rPr>
+                <w:sz w:val="32"/>
+                <w:szCs w:val="32"/>
+              </w:rPr>
+            </w:pPr>
+            <w:r>
+              <w:rPr>
+                <w:sz w:val="32"/>
+                <w:szCs w:val="32"/>
+              </w:rPr>
+              <w:t>Who did it:</w:t>
+            </w:r>
+          </w:p>
+        </w:tc>
+        <w:tc>
+          <w:tcPr>
+            <w:tcW w:w="4608" w:type="dxa"/>
+          </w:tcPr>
+          <w:p>
+            <w:pPr>
+              <w:rPr>
+                <w:sz w:val="32"/>
+                <w:szCs w:val="32"/>
+              </w:rPr>
+            </w:pPr>
+            <w:r>
+              <w:rPr>
+                <w:sz w:val="32"/>
+                <w:szCs w:val="32"/>
+              </w:rPr>
+              <w:t>How it was done:</w:t>
             </w:r>
           </w:p>
         </w:tc>
@@ -139,7 +160,7 @@
       <w:tr>
         <w:tc>
           <w:tcPr>
-            <w:tcW w:w="468" w:type="dxa"/>
+            <w:tcW w:w="423" w:type="dxa"/>
           </w:tcPr>
           <w:p>
             <w:pPr>
@@ -159,22 +180,15 @@
         </w:tc>
         <w:tc>
           <w:tcPr>
-            <w:tcW w:w="3600" w:type="dxa"/>
-          </w:tcPr>
-          <w:p>
-            <w:pPr>
-              <w:rPr>
-                <w:sz w:val="32"/>
-                <w:szCs w:val="32"/>
-              </w:rPr>
-            </w:pPr>
-            <w:r>
-              <w:rPr>
-                <w:sz w:val="32"/>
-                <w:szCs w:val="32"/>
-              </w:rPr>
-              <w:t xml:space="preserve">Four different </w:t>
-            </w:r>
+            <w:tcW w:w="2800" w:type="dxa"/>
+          </w:tcPr>
+          <w:p>
+            <w:pPr>
+              <w:rPr>
+                <w:sz w:val="32"/>
+                <w:szCs w:val="32"/>
+              </w:rPr>
+            </w:pPr>
             <w:proofErr w:type="spellStart"/>
             <w:r>
               <w:rPr>
@@ -184,107 +198,47 @@
               <w:t>shader</w:t>
             </w:r>
             <w:proofErr w:type="spellEnd"/>
-            <w:r>
-              <w:rPr>
-                <w:sz w:val="32"/>
-                <w:szCs w:val="32"/>
-              </w:rPr>
-              <w:t xml:space="preserve"> pairs</w:t>
-            </w:r>
-          </w:p>
-        </w:tc>
-        <w:tc>
-          <w:tcPr>
-            <w:tcW w:w="5508" w:type="dxa"/>
-          </w:tcPr>
-          <w:p>
-            <w:pPr>
-              <w:rPr>
-                <w:sz w:val="32"/>
-                <w:szCs w:val="32"/>
-              </w:rPr>
-            </w:pPr>
-            <w:r>
-              <w:rPr>
-                <w:sz w:val="32"/>
-                <w:szCs w:val="32"/>
-              </w:rPr>
-              <w:t xml:space="preserve">a. the </w:t>
-            </w:r>
+          </w:p>
+        </w:tc>
+        <w:tc>
+          <w:tcPr>
+            <w:tcW w:w="1745" w:type="dxa"/>
+          </w:tcPr>
+          <w:p>
+            <w:pPr>
+              <w:rPr>
+                <w:sz w:val="32"/>
+                <w:szCs w:val="32"/>
+              </w:rPr>
+            </w:pPr>
             <w:proofErr w:type="spellStart"/>
             <w:r>
               <w:rPr>
                 <w:sz w:val="32"/>
                 <w:szCs w:val="32"/>
               </w:rPr>
-              <w:t>shader</w:t>
+              <w:t>Tianqi</w:t>
             </w:r>
             <w:proofErr w:type="spellEnd"/>
-            <w:r>
-              <w:rPr>
-                <w:sz w:val="32"/>
-                <w:szCs w:val="32"/>
-              </w:rPr>
-              <w:t xml:space="preserve"> art cubic</w:t>
-            </w:r>
-          </w:p>
-          <w:p>
-            <w:pPr>
-              <w:rPr>
-                <w:sz w:val="32"/>
-                <w:szCs w:val="32"/>
-              </w:rPr>
-            </w:pPr>
-            <w:r>
-              <w:rPr>
-                <w:sz w:val="32"/>
-                <w:szCs w:val="32"/>
-              </w:rPr>
-              <w:t>b. the welcome image on the ground</w:t>
-            </w:r>
-          </w:p>
-          <w:p>
-            <w:pPr>
-              <w:rPr>
-                <w:color w:val="FF0000"/>
-                <w:sz w:val="32"/>
-                <w:szCs w:val="32"/>
-              </w:rPr>
-            </w:pPr>
-            <w:proofErr w:type="gramStart"/>
-            <w:r>
-              <w:rPr>
-                <w:color w:val="FF0000"/>
-                <w:sz w:val="32"/>
-                <w:szCs w:val="32"/>
-              </w:rPr>
-              <w:t>c</w:t>
-            </w:r>
-            <w:proofErr w:type="gramEnd"/>
-            <w:r>
-              <w:rPr>
-                <w:color w:val="FF0000"/>
-                <w:sz w:val="32"/>
-                <w:szCs w:val="32"/>
-              </w:rPr>
-              <w:t>.</w:t>
-            </w:r>
-          </w:p>
-          <w:p>
-            <w:pPr>
-              <w:rPr>
-                <w:color w:val="FF0000"/>
-                <w:sz w:val="32"/>
-                <w:szCs w:val="32"/>
-              </w:rPr>
-            </w:pPr>
-            <w:r>
-              <w:rPr>
-                <w:color w:val="FF0000"/>
-                <w:sz w:val="32"/>
-                <w:szCs w:val="32"/>
-              </w:rPr>
-              <w:t>d.</w:t>
+          </w:p>
+        </w:tc>
+        <w:tc>
+          <w:tcPr>
+            <w:tcW w:w="4608" w:type="dxa"/>
+          </w:tcPr>
+          <w:p>
+            <w:pPr>
+              <w:rPr>
+                <w:sz w:val="32"/>
+                <w:szCs w:val="32"/>
+              </w:rPr>
+            </w:pPr>
+            <w:r>
+              <w:rPr>
+                <w:sz w:val="32"/>
+                <w:szCs w:val="32"/>
+              </w:rPr>
+              <w:t>welcome image on the ground</w:t>
             </w:r>
           </w:p>
         </w:tc>
@@ -292,64 +246,67 @@
       <w:tr>
         <w:tc>
           <w:tcPr>
-            <w:tcW w:w="468" w:type="dxa"/>
-          </w:tcPr>
-          <w:p>
-            <w:pPr>
-              <w:rPr>
-                <w:sz w:val="32"/>
-                <w:szCs w:val="32"/>
-              </w:rPr>
-            </w:pPr>
-            <w:r>
-              <w:rPr>
-                <w:sz w:val="32"/>
-                <w:szCs w:val="32"/>
-              </w:rPr>
-              <w:t>2</w:t>
-            </w:r>
-          </w:p>
-        </w:tc>
-        <w:tc>
-          <w:tcPr>
-            <w:tcW w:w="3600" w:type="dxa"/>
-          </w:tcPr>
-          <w:p>
-            <w:pPr>
-              <w:rPr>
-                <w:sz w:val="32"/>
-                <w:szCs w:val="32"/>
-              </w:rPr>
-            </w:pPr>
-            <w:r>
-              <w:rPr>
-                <w:color w:val="000000" w:themeColor="text1"/>
-                <w:sz w:val="32"/>
-                <w:szCs w:val="32"/>
-              </w:rPr>
-              <w:t>Procedural texture</w:t>
-            </w:r>
-          </w:p>
-        </w:tc>
-        <w:tc>
-          <w:tcPr>
-            <w:tcW w:w="5508" w:type="dxa"/>
-          </w:tcPr>
-          <w:p>
-            <w:pPr>
-              <w:rPr>
-                <w:color w:val="000000" w:themeColor="text1"/>
-                <w:sz w:val="32"/>
-                <w:szCs w:val="32"/>
-              </w:rPr>
-            </w:pPr>
-            <w:r>
-              <w:rPr>
-                <w:color w:val="000000" w:themeColor="text1"/>
-                <w:sz w:val="32"/>
-                <w:szCs w:val="32"/>
-              </w:rPr>
-              <w:t>That’s how I did the artistic cube.</w:t>
+            <w:tcW w:w="423" w:type="dxa"/>
+          </w:tcPr>
+          <w:p>
+            <w:pPr>
+              <w:rPr>
+                <w:sz w:val="32"/>
+                <w:szCs w:val="32"/>
+              </w:rPr>
+            </w:pPr>
+          </w:p>
+        </w:tc>
+        <w:tc>
+          <w:tcPr>
+            <w:tcW w:w="2800" w:type="dxa"/>
+          </w:tcPr>
+          <w:p>
+            <w:pPr>
+              <w:rPr>
+                <w:sz w:val="32"/>
+                <w:szCs w:val="32"/>
+              </w:rPr>
+            </w:pPr>
+          </w:p>
+        </w:tc>
+        <w:tc>
+          <w:tcPr>
+            <w:tcW w:w="1745" w:type="dxa"/>
+          </w:tcPr>
+          <w:p>
+            <w:pPr>
+              <w:rPr>
+                <w:sz w:val="32"/>
+                <w:szCs w:val="32"/>
+              </w:rPr>
+            </w:pPr>
+            <w:r>
+              <w:rPr>
+                <w:sz w:val="32"/>
+                <w:szCs w:val="32"/>
+              </w:rPr>
+              <w:t>Joe</w:t>
+            </w:r>
+          </w:p>
+        </w:tc>
+        <w:tc>
+          <w:tcPr>
+            <w:tcW w:w="4608" w:type="dxa"/>
+          </w:tcPr>
+          <w:p>
+            <w:pPr>
+              <w:rPr>
+                <w:sz w:val="32"/>
+                <w:szCs w:val="32"/>
+              </w:rPr>
+            </w:pPr>
+            <w:r>
+              <w:rPr>
+                <w:sz w:val="32"/>
+                <w:szCs w:val="32"/>
+              </w:rPr>
+              <w:t>Failed</w:t>
             </w:r>
           </w:p>
         </w:tc>
@@ -357,62 +314,93 @@
       <w:tr>
         <w:tc>
           <w:tcPr>
-            <w:tcW w:w="468" w:type="dxa"/>
-          </w:tcPr>
-          <w:p>
-            <w:pPr>
-              <w:rPr>
-                <w:sz w:val="32"/>
-                <w:szCs w:val="32"/>
-              </w:rPr>
-            </w:pPr>
-            <w:r>
-              <w:rPr>
-                <w:sz w:val="32"/>
-                <w:szCs w:val="32"/>
-              </w:rPr>
-              <w:t>3</w:t>
-            </w:r>
-          </w:p>
-        </w:tc>
-        <w:tc>
-          <w:tcPr>
-            <w:tcW w:w="3600" w:type="dxa"/>
-          </w:tcPr>
-          <w:p>
-            <w:pPr>
-              <w:rPr>
-                <w:sz w:val="32"/>
-                <w:szCs w:val="32"/>
-              </w:rPr>
-            </w:pPr>
-            <w:r>
-              <w:rPr>
-                <w:color w:val="000000" w:themeColor="text1"/>
-                <w:sz w:val="32"/>
-                <w:szCs w:val="32"/>
-              </w:rPr>
-              <w:t>Image based texture</w:t>
-            </w:r>
-          </w:p>
-        </w:tc>
-        <w:tc>
-          <w:tcPr>
-            <w:tcW w:w="5508" w:type="dxa"/>
-          </w:tcPr>
-          <w:p>
-            <w:pPr>
-              <w:rPr>
-                <w:sz w:val="32"/>
-                <w:szCs w:val="32"/>
-              </w:rPr>
-            </w:pPr>
-            <w:r>
-              <w:rPr>
-                <w:sz w:val="32"/>
-                <w:szCs w:val="32"/>
-              </w:rPr>
-              <w:t>The image on the ground and the billboards</w:t>
+            <w:tcW w:w="423" w:type="dxa"/>
+          </w:tcPr>
+          <w:p>
+            <w:pPr>
+              <w:rPr>
+                <w:sz w:val="32"/>
+                <w:szCs w:val="32"/>
+              </w:rPr>
+            </w:pPr>
+            <w:r>
+              <w:rPr>
+                <w:sz w:val="32"/>
+                <w:szCs w:val="32"/>
+              </w:rPr>
+              <w:t>2</w:t>
+            </w:r>
+          </w:p>
+        </w:tc>
+        <w:tc>
+          <w:tcPr>
+            <w:tcW w:w="2800" w:type="dxa"/>
+          </w:tcPr>
+          <w:p>
+            <w:pPr>
+              <w:rPr>
+                <w:sz w:val="32"/>
+                <w:szCs w:val="32"/>
+              </w:rPr>
+            </w:pPr>
+            <w:r>
+              <w:rPr>
+                <w:sz w:val="32"/>
+                <w:szCs w:val="32"/>
+              </w:rPr>
+              <w:t xml:space="preserve">Procedural </w:t>
+            </w:r>
+            <w:proofErr w:type="spellStart"/>
+            <w:r>
+              <w:rPr>
+                <w:sz w:val="32"/>
+                <w:szCs w:val="32"/>
+              </w:rPr>
+              <w:t>shader</w:t>
+            </w:r>
+            <w:proofErr w:type="spellEnd"/>
+          </w:p>
+        </w:tc>
+        <w:tc>
+          <w:tcPr>
+            <w:tcW w:w="1745" w:type="dxa"/>
+          </w:tcPr>
+          <w:p>
+            <w:pPr>
+              <w:rPr>
+                <w:sz w:val="32"/>
+                <w:szCs w:val="32"/>
+              </w:rPr>
+            </w:pPr>
+            <w:proofErr w:type="spellStart"/>
+            <w:r>
+              <w:rPr>
+                <w:sz w:val="32"/>
+                <w:szCs w:val="32"/>
+              </w:rPr>
+              <w:t>Tianqi</w:t>
+            </w:r>
+            <w:proofErr w:type="spellEnd"/>
+          </w:p>
+        </w:tc>
+        <w:tc>
+          <w:tcPr>
+            <w:tcW w:w="4608" w:type="dxa"/>
+          </w:tcPr>
+          <w:p>
+            <w:pPr>
+              <w:rPr>
+                <w:sz w:val="32"/>
+                <w:szCs w:val="32"/>
+              </w:rPr>
+            </w:pPr>
+            <w:r>
+              <w:rPr>
+                <w:color w:val="000000" w:themeColor="text1"/>
+                <w:sz w:val="32"/>
+                <w:szCs w:val="32"/>
+              </w:rPr>
+              <w:t>artistic cube</w:t>
             </w:r>
           </w:p>
         </w:tc>
@@ -420,79 +408,67 @@
       <w:tr>
         <w:tc>
           <w:tcPr>
-            <w:tcW w:w="468" w:type="dxa"/>
-          </w:tcPr>
-          <w:p>
-            <w:pPr>
-              <w:rPr>
-                <w:sz w:val="32"/>
-                <w:szCs w:val="32"/>
-              </w:rPr>
-            </w:pPr>
-            <w:r>
-              <w:rPr>
-                <w:sz w:val="32"/>
-                <w:szCs w:val="32"/>
-              </w:rPr>
-              <w:t>4</w:t>
-            </w:r>
-          </w:p>
-        </w:tc>
-        <w:tc>
-          <w:tcPr>
-            <w:tcW w:w="3600" w:type="dxa"/>
-          </w:tcPr>
-          <w:p>
-            <w:pPr>
-              <w:rPr>
-                <w:sz w:val="32"/>
-                <w:szCs w:val="32"/>
-              </w:rPr>
-            </w:pPr>
-            <w:r>
-              <w:rPr>
-                <w:sz w:val="32"/>
-                <w:szCs w:val="32"/>
-              </w:rPr>
-              <w:t>Two moving objects</w:t>
-            </w:r>
-          </w:p>
-        </w:tc>
-        <w:tc>
-          <w:tcPr>
-            <w:tcW w:w="5508" w:type="dxa"/>
-          </w:tcPr>
-          <w:p>
-            <w:pPr>
-              <w:rPr>
-                <w:sz w:val="32"/>
-                <w:szCs w:val="32"/>
-              </w:rPr>
-            </w:pPr>
-            <w:proofErr w:type="spellStart"/>
-            <w:r>
-              <w:rPr>
-                <w:sz w:val="32"/>
-                <w:szCs w:val="32"/>
-              </w:rPr>
-              <w:t>a.Flag</w:t>
-            </w:r>
-            <w:proofErr w:type="spellEnd"/>
-          </w:p>
-          <w:p>
-            <w:pPr>
-              <w:rPr>
-                <w:sz w:val="32"/>
-                <w:szCs w:val="32"/>
-              </w:rPr>
-            </w:pPr>
-            <w:r>
-              <w:rPr>
-                <w:color w:val="FF0000"/>
-                <w:sz w:val="32"/>
-                <w:szCs w:val="32"/>
-              </w:rPr>
-              <w:t>b.</w:t>
+            <w:tcW w:w="423" w:type="dxa"/>
+          </w:tcPr>
+          <w:p>
+            <w:pPr>
+              <w:rPr>
+                <w:sz w:val="32"/>
+                <w:szCs w:val="32"/>
+              </w:rPr>
+            </w:pPr>
+          </w:p>
+        </w:tc>
+        <w:tc>
+          <w:tcPr>
+            <w:tcW w:w="2800" w:type="dxa"/>
+          </w:tcPr>
+          <w:p>
+            <w:pPr>
+              <w:rPr>
+                <w:sz w:val="32"/>
+                <w:szCs w:val="32"/>
+              </w:rPr>
+            </w:pPr>
+          </w:p>
+        </w:tc>
+        <w:tc>
+          <w:tcPr>
+            <w:tcW w:w="1745" w:type="dxa"/>
+          </w:tcPr>
+          <w:p>
+            <w:pPr>
+              <w:rPr>
+                <w:sz w:val="32"/>
+                <w:szCs w:val="32"/>
+              </w:rPr>
+            </w:pPr>
+            <w:r>
+              <w:rPr>
+                <w:sz w:val="32"/>
+                <w:szCs w:val="32"/>
+              </w:rPr>
+              <w:t>Joe</w:t>
+            </w:r>
+          </w:p>
+        </w:tc>
+        <w:tc>
+          <w:tcPr>
+            <w:tcW w:w="4608" w:type="dxa"/>
+          </w:tcPr>
+          <w:p>
+            <w:pPr>
+              <w:rPr>
+                <w:sz w:val="32"/>
+                <w:szCs w:val="32"/>
+              </w:rPr>
+            </w:pPr>
+            <w:r>
+              <w:rPr>
+                <w:sz w:val="32"/>
+                <w:szCs w:val="32"/>
+              </w:rPr>
+              <w:t>Tried (see billboard in TC)</w:t>
             </w:r>
           </w:p>
         </w:tc>
@@ -500,61 +476,91 @@
       <w:tr>
         <w:tc>
           <w:tcPr>
-            <w:tcW w:w="468" w:type="dxa"/>
-          </w:tcPr>
-          <w:p>
-            <w:pPr>
-              <w:rPr>
-                <w:sz w:val="32"/>
-                <w:szCs w:val="32"/>
-              </w:rPr>
-            </w:pPr>
-            <w:r>
-              <w:rPr>
-                <w:sz w:val="32"/>
-                <w:szCs w:val="32"/>
-              </w:rPr>
-              <w:t>5</w:t>
-            </w:r>
-          </w:p>
-        </w:tc>
-        <w:tc>
-          <w:tcPr>
-            <w:tcW w:w="3600" w:type="dxa"/>
-          </w:tcPr>
-          <w:p>
-            <w:pPr>
-              <w:rPr>
-                <w:sz w:val="32"/>
-                <w:szCs w:val="32"/>
-              </w:rPr>
-            </w:pPr>
-            <w:r>
-              <w:rPr>
-                <w:sz w:val="32"/>
-                <w:szCs w:val="32"/>
-              </w:rPr>
-              <w:t>Time-varying appearance</w:t>
-            </w:r>
-          </w:p>
-        </w:tc>
-        <w:tc>
-          <w:tcPr>
-            <w:tcW w:w="5508" w:type="dxa"/>
-          </w:tcPr>
-          <w:p>
-            <w:pPr>
-              <w:rPr>
-                <w:sz w:val="32"/>
-                <w:szCs w:val="32"/>
-              </w:rPr>
-            </w:pPr>
-            <w:r>
-              <w:rPr>
-                <w:sz w:val="32"/>
-                <w:szCs w:val="32"/>
-              </w:rPr>
-              <w:t>The flag will change color during different time</w:t>
+            <w:tcW w:w="423" w:type="dxa"/>
+          </w:tcPr>
+          <w:p>
+            <w:pPr>
+              <w:rPr>
+                <w:sz w:val="32"/>
+                <w:szCs w:val="32"/>
+              </w:rPr>
+            </w:pPr>
+            <w:r>
+              <w:rPr>
+                <w:sz w:val="32"/>
+                <w:szCs w:val="32"/>
+              </w:rPr>
+              <w:t>3</w:t>
+            </w:r>
+          </w:p>
+        </w:tc>
+        <w:tc>
+          <w:tcPr>
+            <w:tcW w:w="2800" w:type="dxa"/>
+          </w:tcPr>
+          <w:p>
+            <w:pPr>
+              <w:rPr>
+                <w:sz w:val="32"/>
+                <w:szCs w:val="32"/>
+              </w:rPr>
+            </w:pPr>
+            <w:r>
+              <w:rPr>
+                <w:color w:val="000000" w:themeColor="text1"/>
+                <w:sz w:val="32"/>
+                <w:szCs w:val="32"/>
+              </w:rPr>
+              <w:t>Image texture</w:t>
+            </w:r>
+          </w:p>
+        </w:tc>
+        <w:tc>
+          <w:tcPr>
+            <w:tcW w:w="1745" w:type="dxa"/>
+          </w:tcPr>
+          <w:p>
+            <w:pPr>
+              <w:rPr>
+                <w:sz w:val="32"/>
+                <w:szCs w:val="32"/>
+              </w:rPr>
+            </w:pPr>
+            <w:proofErr w:type="spellStart"/>
+            <w:r>
+              <w:rPr>
+                <w:sz w:val="32"/>
+                <w:szCs w:val="32"/>
+              </w:rPr>
+              <w:t>Tianqi</w:t>
+            </w:r>
+            <w:proofErr w:type="spellEnd"/>
+          </w:p>
+        </w:tc>
+        <w:tc>
+          <w:tcPr>
+            <w:tcW w:w="4608" w:type="dxa"/>
+          </w:tcPr>
+          <w:p>
+            <w:pPr>
+              <w:rPr>
+                <w:sz w:val="32"/>
+                <w:szCs w:val="32"/>
+              </w:rPr>
+            </w:pPr>
+            <w:r>
+              <w:rPr>
+                <w:sz w:val="32"/>
+                <w:szCs w:val="32"/>
+              </w:rPr>
+              <w:t>Welcome</w:t>
+            </w:r>
+            <w:r>
+              <w:rPr>
+                <w:sz w:val="32"/>
+                <w:szCs w:val="32"/>
+              </w:rPr>
+              <w:t xml:space="preserve"> image on the ground</w:t>
             </w:r>
           </w:p>
         </w:tc>
@@ -562,61 +568,69 @@
       <w:tr>
         <w:tc>
           <w:tcPr>
-            <w:tcW w:w="468" w:type="dxa"/>
-          </w:tcPr>
-          <w:p>
-            <w:pPr>
-              <w:rPr>
-                <w:sz w:val="32"/>
-                <w:szCs w:val="32"/>
-              </w:rPr>
-            </w:pPr>
-            <w:r>
-              <w:rPr>
-                <w:sz w:val="32"/>
-                <w:szCs w:val="32"/>
-              </w:rPr>
-              <w:t>6</w:t>
-            </w:r>
-          </w:p>
-        </w:tc>
-        <w:tc>
-          <w:tcPr>
-            <w:tcW w:w="3600" w:type="dxa"/>
-          </w:tcPr>
-          <w:p>
-            <w:pPr>
-              <w:rPr>
-                <w:sz w:val="32"/>
-                <w:szCs w:val="32"/>
-              </w:rPr>
-            </w:pPr>
-            <w:r>
-              <w:rPr>
-                <w:sz w:val="32"/>
-                <w:szCs w:val="32"/>
-              </w:rPr>
-              <w:t>The curved surface</w:t>
-            </w:r>
-          </w:p>
-        </w:tc>
-        <w:tc>
-          <w:tcPr>
-            <w:tcW w:w="5508" w:type="dxa"/>
-          </w:tcPr>
-          <w:p>
-            <w:pPr>
-              <w:rPr>
-                <w:sz w:val="32"/>
-                <w:szCs w:val="32"/>
-              </w:rPr>
-            </w:pPr>
-            <w:r>
-              <w:rPr>
-                <w:sz w:val="32"/>
-                <w:szCs w:val="32"/>
-              </w:rPr>
-              <w:t>The flag</w:t>
+            <w:tcW w:w="423" w:type="dxa"/>
+          </w:tcPr>
+          <w:p>
+            <w:pPr>
+              <w:rPr>
+                <w:sz w:val="32"/>
+                <w:szCs w:val="32"/>
+              </w:rPr>
+            </w:pPr>
+          </w:p>
+        </w:tc>
+        <w:tc>
+          <w:tcPr>
+            <w:tcW w:w="2800" w:type="dxa"/>
+          </w:tcPr>
+          <w:p>
+            <w:pPr>
+              <w:rPr>
+                <w:sz w:val="32"/>
+                <w:szCs w:val="32"/>
+              </w:rPr>
+            </w:pPr>
+          </w:p>
+        </w:tc>
+        <w:tc>
+          <w:tcPr>
+            <w:tcW w:w="1745" w:type="dxa"/>
+          </w:tcPr>
+          <w:p>
+            <w:pPr>
+              <w:rPr>
+                <w:sz w:val="32"/>
+                <w:szCs w:val="32"/>
+              </w:rPr>
+            </w:pPr>
+            <w:proofErr w:type="spellStart"/>
+            <w:r>
+              <w:rPr>
+                <w:sz w:val="32"/>
+                <w:szCs w:val="32"/>
+              </w:rPr>
+              <w:t>Tianqi</w:t>
+            </w:r>
+            <w:proofErr w:type="spellEnd"/>
+          </w:p>
+        </w:tc>
+        <w:tc>
+          <w:tcPr>
+            <w:tcW w:w="4608" w:type="dxa"/>
+          </w:tcPr>
+          <w:p>
+            <w:pPr>
+              <w:rPr>
+                <w:sz w:val="32"/>
+                <w:szCs w:val="32"/>
+              </w:rPr>
+            </w:pPr>
+            <w:r>
+              <w:rPr>
+                <w:sz w:val="32"/>
+                <w:szCs w:val="32"/>
+              </w:rPr>
+              <w:t>Billboard</w:t>
             </w:r>
           </w:p>
         </w:tc>
@@ -624,7 +638,826 @@
       <w:tr>
         <w:tc>
           <w:tcPr>
-            <w:tcW w:w="468" w:type="dxa"/>
+            <w:tcW w:w="423" w:type="dxa"/>
+          </w:tcPr>
+          <w:p>
+            <w:pPr>
+              <w:rPr>
+                <w:sz w:val="32"/>
+                <w:szCs w:val="32"/>
+              </w:rPr>
+            </w:pPr>
+          </w:p>
+        </w:tc>
+        <w:tc>
+          <w:tcPr>
+            <w:tcW w:w="2800" w:type="dxa"/>
+          </w:tcPr>
+          <w:p>
+            <w:pPr>
+              <w:rPr>
+                <w:color w:val="000000" w:themeColor="text1"/>
+                <w:sz w:val="32"/>
+                <w:szCs w:val="32"/>
+              </w:rPr>
+            </w:pPr>
+          </w:p>
+        </w:tc>
+        <w:tc>
+          <w:tcPr>
+            <w:tcW w:w="1745" w:type="dxa"/>
+          </w:tcPr>
+          <w:p>
+            <w:pPr>
+              <w:rPr>
+                <w:sz w:val="32"/>
+                <w:szCs w:val="32"/>
+              </w:rPr>
+            </w:pPr>
+            <w:proofErr w:type="spellStart"/>
+            <w:r>
+              <w:rPr>
+                <w:sz w:val="32"/>
+                <w:szCs w:val="32"/>
+              </w:rPr>
+              <w:t>Tianqi</w:t>
+            </w:r>
+            <w:proofErr w:type="spellEnd"/>
+          </w:p>
+        </w:tc>
+        <w:tc>
+          <w:tcPr>
+            <w:tcW w:w="4608" w:type="dxa"/>
+          </w:tcPr>
+          <w:p>
+            <w:pPr>
+              <w:rPr>
+                <w:sz w:val="32"/>
+                <w:szCs w:val="32"/>
+              </w:rPr>
+            </w:pPr>
+            <w:r>
+              <w:rPr>
+                <w:sz w:val="32"/>
+                <w:szCs w:val="32"/>
+              </w:rPr>
+              <w:t>Billboard</w:t>
+            </w:r>
+          </w:p>
+        </w:tc>
+      </w:tr>
+      <w:tr>
+        <w:tc>
+          <w:tcPr>
+            <w:tcW w:w="423" w:type="dxa"/>
+          </w:tcPr>
+          <w:p>
+            <w:pPr>
+              <w:rPr>
+                <w:sz w:val="32"/>
+                <w:szCs w:val="32"/>
+              </w:rPr>
+            </w:pPr>
+          </w:p>
+        </w:tc>
+        <w:tc>
+          <w:tcPr>
+            <w:tcW w:w="2800" w:type="dxa"/>
+          </w:tcPr>
+          <w:p>
+            <w:pPr>
+              <w:rPr>
+                <w:color w:val="000000" w:themeColor="text1"/>
+                <w:sz w:val="32"/>
+                <w:szCs w:val="32"/>
+              </w:rPr>
+            </w:pPr>
+          </w:p>
+        </w:tc>
+        <w:tc>
+          <w:tcPr>
+            <w:tcW w:w="1745" w:type="dxa"/>
+          </w:tcPr>
+          <w:p>
+            <w:pPr>
+              <w:rPr>
+                <w:sz w:val="32"/>
+                <w:szCs w:val="32"/>
+              </w:rPr>
+            </w:pPr>
+            <w:r>
+              <w:rPr>
+                <w:sz w:val="32"/>
+                <w:szCs w:val="32"/>
+              </w:rPr>
+              <w:t>Joe</w:t>
+            </w:r>
+          </w:p>
+        </w:tc>
+        <w:tc>
+          <w:tcPr>
+            <w:tcW w:w="4608" w:type="dxa"/>
+          </w:tcPr>
+          <w:p>
+            <w:pPr>
+              <w:rPr>
+                <w:sz w:val="32"/>
+                <w:szCs w:val="32"/>
+              </w:rPr>
+            </w:pPr>
+            <w:r>
+              <w:rPr>
+                <w:sz w:val="32"/>
+                <w:szCs w:val="32"/>
+              </w:rPr>
+              <w:t>Billboard</w:t>
+            </w:r>
+          </w:p>
+        </w:tc>
+      </w:tr>
+      <w:tr>
+        <w:tc>
+          <w:tcPr>
+            <w:tcW w:w="423" w:type="dxa"/>
+          </w:tcPr>
+          <w:p>
+            <w:pPr>
+              <w:rPr>
+                <w:sz w:val="32"/>
+                <w:szCs w:val="32"/>
+              </w:rPr>
+            </w:pPr>
+          </w:p>
+        </w:tc>
+        <w:tc>
+          <w:tcPr>
+            <w:tcW w:w="2800" w:type="dxa"/>
+          </w:tcPr>
+          <w:p>
+            <w:pPr>
+              <w:rPr>
+                <w:color w:val="000000" w:themeColor="text1"/>
+                <w:sz w:val="32"/>
+                <w:szCs w:val="32"/>
+              </w:rPr>
+            </w:pPr>
+          </w:p>
+        </w:tc>
+        <w:tc>
+          <w:tcPr>
+            <w:tcW w:w="1745" w:type="dxa"/>
+          </w:tcPr>
+          <w:p>
+            <w:pPr>
+              <w:rPr>
+                <w:sz w:val="32"/>
+                <w:szCs w:val="32"/>
+              </w:rPr>
+            </w:pPr>
+            <w:r>
+              <w:rPr>
+                <w:sz w:val="32"/>
+                <w:szCs w:val="32"/>
+              </w:rPr>
+              <w:t>Joe</w:t>
+            </w:r>
+          </w:p>
+        </w:tc>
+        <w:tc>
+          <w:tcPr>
+            <w:tcW w:w="4608" w:type="dxa"/>
+          </w:tcPr>
+          <w:p>
+            <w:pPr>
+              <w:rPr>
+                <w:sz w:val="32"/>
+                <w:szCs w:val="32"/>
+              </w:rPr>
+            </w:pPr>
+            <w:r>
+              <w:rPr>
+                <w:sz w:val="32"/>
+                <w:szCs w:val="32"/>
+              </w:rPr>
+              <w:t>Skybox</w:t>
+            </w:r>
+          </w:p>
+        </w:tc>
+      </w:tr>
+      <w:tr>
+        <w:tc>
+          <w:tcPr>
+            <w:tcW w:w="423" w:type="dxa"/>
+          </w:tcPr>
+          <w:p>
+            <w:pPr>
+              <w:rPr>
+                <w:sz w:val="32"/>
+                <w:szCs w:val="32"/>
+              </w:rPr>
+            </w:pPr>
+          </w:p>
+        </w:tc>
+        <w:tc>
+          <w:tcPr>
+            <w:tcW w:w="2800" w:type="dxa"/>
+          </w:tcPr>
+          <w:p>
+            <w:pPr>
+              <w:rPr>
+                <w:color w:val="000000" w:themeColor="text1"/>
+                <w:sz w:val="32"/>
+                <w:szCs w:val="32"/>
+              </w:rPr>
+            </w:pPr>
+          </w:p>
+        </w:tc>
+        <w:tc>
+          <w:tcPr>
+            <w:tcW w:w="1745" w:type="dxa"/>
+          </w:tcPr>
+          <w:p>
+            <w:pPr>
+              <w:rPr>
+                <w:sz w:val="32"/>
+                <w:szCs w:val="32"/>
+              </w:rPr>
+            </w:pPr>
+            <w:r>
+              <w:rPr>
+                <w:sz w:val="32"/>
+                <w:szCs w:val="32"/>
+              </w:rPr>
+              <w:t>Joe</w:t>
+            </w:r>
+          </w:p>
+        </w:tc>
+        <w:tc>
+          <w:tcPr>
+            <w:tcW w:w="4608" w:type="dxa"/>
+          </w:tcPr>
+          <w:p>
+            <w:pPr>
+              <w:rPr>
+                <w:sz w:val="32"/>
+                <w:szCs w:val="32"/>
+              </w:rPr>
+            </w:pPr>
+            <w:r>
+              <w:rPr>
+                <w:sz w:val="32"/>
+                <w:szCs w:val="32"/>
+              </w:rPr>
+              <w:t>multiple sections of the ground</w:t>
+            </w:r>
+          </w:p>
+        </w:tc>
+      </w:tr>
+      <w:tr>
+        <w:tc>
+          <w:tcPr>
+            <w:tcW w:w="423" w:type="dxa"/>
+          </w:tcPr>
+          <w:p>
+            <w:pPr>
+              <w:rPr>
+                <w:sz w:val="32"/>
+                <w:szCs w:val="32"/>
+              </w:rPr>
+            </w:pPr>
+            <w:r>
+              <w:rPr>
+                <w:sz w:val="32"/>
+                <w:szCs w:val="32"/>
+              </w:rPr>
+              <w:t>4</w:t>
+            </w:r>
+          </w:p>
+        </w:tc>
+        <w:tc>
+          <w:tcPr>
+            <w:tcW w:w="2800" w:type="dxa"/>
+          </w:tcPr>
+          <w:p>
+            <w:pPr>
+              <w:rPr>
+                <w:sz w:val="32"/>
+                <w:szCs w:val="32"/>
+              </w:rPr>
+            </w:pPr>
+            <w:r>
+              <w:rPr>
+                <w:sz w:val="32"/>
+                <w:szCs w:val="32"/>
+              </w:rPr>
+              <w:t>Moving object</w:t>
+            </w:r>
+          </w:p>
+        </w:tc>
+        <w:tc>
+          <w:tcPr>
+            <w:tcW w:w="1745" w:type="dxa"/>
+          </w:tcPr>
+          <w:p>
+            <w:pPr>
+              <w:rPr>
+                <w:sz w:val="32"/>
+                <w:szCs w:val="32"/>
+              </w:rPr>
+            </w:pPr>
+            <w:proofErr w:type="spellStart"/>
+            <w:r>
+              <w:rPr>
+                <w:sz w:val="32"/>
+                <w:szCs w:val="32"/>
+              </w:rPr>
+              <w:t>Tianqi</w:t>
+            </w:r>
+            <w:proofErr w:type="spellEnd"/>
+          </w:p>
+        </w:tc>
+        <w:tc>
+          <w:tcPr>
+            <w:tcW w:w="4608" w:type="dxa"/>
+          </w:tcPr>
+          <w:p>
+            <w:pPr>
+              <w:rPr>
+                <w:sz w:val="32"/>
+                <w:szCs w:val="32"/>
+              </w:rPr>
+            </w:pPr>
+            <w:r>
+              <w:rPr>
+                <w:sz w:val="32"/>
+                <w:szCs w:val="32"/>
+              </w:rPr>
+              <w:t>Flag</w:t>
+            </w:r>
+          </w:p>
+        </w:tc>
+      </w:tr>
+      <w:tr>
+        <w:tc>
+          <w:tcPr>
+            <w:tcW w:w="423" w:type="dxa"/>
+          </w:tcPr>
+          <w:p>
+            <w:pPr>
+              <w:rPr>
+                <w:sz w:val="32"/>
+                <w:szCs w:val="32"/>
+              </w:rPr>
+            </w:pPr>
+          </w:p>
+        </w:tc>
+        <w:tc>
+          <w:tcPr>
+            <w:tcW w:w="2800" w:type="dxa"/>
+          </w:tcPr>
+          <w:p>
+            <w:pPr>
+              <w:rPr>
+                <w:sz w:val="32"/>
+                <w:szCs w:val="32"/>
+              </w:rPr>
+            </w:pPr>
+          </w:p>
+        </w:tc>
+        <w:tc>
+          <w:tcPr>
+            <w:tcW w:w="1745" w:type="dxa"/>
+          </w:tcPr>
+          <w:p>
+            <w:pPr>
+              <w:rPr>
+                <w:sz w:val="32"/>
+                <w:szCs w:val="32"/>
+              </w:rPr>
+            </w:pPr>
+            <w:r>
+              <w:rPr>
+                <w:sz w:val="32"/>
+                <w:szCs w:val="32"/>
+              </w:rPr>
+              <w:t>Joe</w:t>
+            </w:r>
+          </w:p>
+        </w:tc>
+        <w:tc>
+          <w:tcPr>
+            <w:tcW w:w="4608" w:type="dxa"/>
+          </w:tcPr>
+          <w:p>
+            <w:pPr>
+              <w:rPr>
+                <w:sz w:val="32"/>
+                <w:szCs w:val="32"/>
+              </w:rPr>
+            </w:pPr>
+            <w:r>
+              <w:rPr>
+                <w:sz w:val="32"/>
+                <w:szCs w:val="32"/>
+              </w:rPr>
+              <w:t>Propellers supporting platform</w:t>
+            </w:r>
+          </w:p>
+        </w:tc>
+      </w:tr>
+      <w:tr>
+        <w:tc>
+          <w:tcPr>
+            <w:tcW w:w="423" w:type="dxa"/>
+          </w:tcPr>
+          <w:p>
+            <w:pPr>
+              <w:rPr>
+                <w:sz w:val="32"/>
+                <w:szCs w:val="32"/>
+              </w:rPr>
+            </w:pPr>
+          </w:p>
+        </w:tc>
+        <w:tc>
+          <w:tcPr>
+            <w:tcW w:w="2800" w:type="dxa"/>
+          </w:tcPr>
+          <w:p>
+            <w:pPr>
+              <w:rPr>
+                <w:sz w:val="32"/>
+                <w:szCs w:val="32"/>
+              </w:rPr>
+            </w:pPr>
+          </w:p>
+        </w:tc>
+        <w:tc>
+          <w:tcPr>
+            <w:tcW w:w="1745" w:type="dxa"/>
+          </w:tcPr>
+          <w:p>
+            <w:pPr>
+              <w:rPr>
+                <w:sz w:val="32"/>
+                <w:szCs w:val="32"/>
+              </w:rPr>
+            </w:pPr>
+            <w:r>
+              <w:rPr>
+                <w:sz w:val="32"/>
+                <w:szCs w:val="32"/>
+              </w:rPr>
+              <w:t>Joe</w:t>
+            </w:r>
+          </w:p>
+        </w:tc>
+        <w:tc>
+          <w:tcPr>
+            <w:tcW w:w="4608" w:type="dxa"/>
+          </w:tcPr>
+          <w:p>
+            <w:pPr>
+              <w:rPr>
+                <w:sz w:val="32"/>
+                <w:szCs w:val="32"/>
+              </w:rPr>
+            </w:pPr>
+            <w:r>
+              <w:rPr>
+                <w:sz w:val="32"/>
+                <w:szCs w:val="32"/>
+              </w:rPr>
+              <w:t>Jet engine supporting platform</w:t>
+            </w:r>
+          </w:p>
+        </w:tc>
+      </w:tr>
+      <w:tr>
+        <w:tc>
+          <w:tcPr>
+            <w:tcW w:w="423" w:type="dxa"/>
+          </w:tcPr>
+          <w:p>
+            <w:pPr>
+              <w:rPr>
+                <w:sz w:val="32"/>
+                <w:szCs w:val="32"/>
+              </w:rPr>
+            </w:pPr>
+            <w:r>
+              <w:rPr>
+                <w:sz w:val="32"/>
+                <w:szCs w:val="32"/>
+              </w:rPr>
+              <w:t>5</w:t>
+            </w:r>
+          </w:p>
+        </w:tc>
+        <w:tc>
+          <w:tcPr>
+            <w:tcW w:w="2800" w:type="dxa"/>
+          </w:tcPr>
+          <w:p>
+            <w:pPr>
+              <w:rPr>
+                <w:sz w:val="32"/>
+                <w:szCs w:val="32"/>
+              </w:rPr>
+            </w:pPr>
+            <w:r>
+              <w:rPr>
+                <w:sz w:val="32"/>
+                <w:szCs w:val="32"/>
+              </w:rPr>
+              <w:t>Time-varying appearance</w:t>
+            </w:r>
+          </w:p>
+        </w:tc>
+        <w:tc>
+          <w:tcPr>
+            <w:tcW w:w="1745" w:type="dxa"/>
+          </w:tcPr>
+          <w:p>
+            <w:pPr>
+              <w:rPr>
+                <w:sz w:val="32"/>
+                <w:szCs w:val="32"/>
+              </w:rPr>
+            </w:pPr>
+            <w:proofErr w:type="spellStart"/>
+            <w:r>
+              <w:rPr>
+                <w:sz w:val="32"/>
+                <w:szCs w:val="32"/>
+              </w:rPr>
+              <w:t>Tianqi</w:t>
+            </w:r>
+            <w:proofErr w:type="spellEnd"/>
+          </w:p>
+        </w:tc>
+        <w:tc>
+          <w:tcPr>
+            <w:tcW w:w="4608" w:type="dxa"/>
+          </w:tcPr>
+          <w:p>
+            <w:pPr>
+              <w:rPr>
+                <w:sz w:val="32"/>
+                <w:szCs w:val="32"/>
+              </w:rPr>
+            </w:pPr>
+            <w:r>
+              <w:rPr>
+                <w:sz w:val="32"/>
+                <w:szCs w:val="32"/>
+              </w:rPr>
+              <w:t>The flag will change color during different time</w:t>
+            </w:r>
+          </w:p>
+        </w:tc>
+      </w:tr>
+      <w:tr>
+        <w:tc>
+          <w:tcPr>
+            <w:tcW w:w="423" w:type="dxa"/>
+          </w:tcPr>
+          <w:p>
+            <w:pPr>
+              <w:rPr>
+                <w:sz w:val="32"/>
+                <w:szCs w:val="32"/>
+              </w:rPr>
+            </w:pPr>
+          </w:p>
+        </w:tc>
+        <w:tc>
+          <w:tcPr>
+            <w:tcW w:w="2800" w:type="dxa"/>
+          </w:tcPr>
+          <w:p>
+            <w:pPr>
+              <w:rPr>
+                <w:sz w:val="32"/>
+                <w:szCs w:val="32"/>
+              </w:rPr>
+            </w:pPr>
+          </w:p>
+        </w:tc>
+        <w:tc>
+          <w:tcPr>
+            <w:tcW w:w="1745" w:type="dxa"/>
+          </w:tcPr>
+          <w:p>
+            <w:pPr>
+              <w:rPr>
+                <w:sz w:val="32"/>
+                <w:szCs w:val="32"/>
+              </w:rPr>
+            </w:pPr>
+            <w:r>
+              <w:rPr>
+                <w:sz w:val="32"/>
+                <w:szCs w:val="32"/>
+              </w:rPr>
+              <w:t>Joe</w:t>
+            </w:r>
+          </w:p>
+        </w:tc>
+        <w:tc>
+          <w:tcPr>
+            <w:tcW w:w="4608" w:type="dxa"/>
+          </w:tcPr>
+          <w:p>
+            <w:pPr>
+              <w:rPr>
+                <w:sz w:val="32"/>
+                <w:szCs w:val="32"/>
+              </w:rPr>
+            </w:pPr>
+            <w:r>
+              <w:rPr>
+                <w:sz w:val="32"/>
+                <w:szCs w:val="32"/>
+              </w:rPr>
+              <w:t>Weeds are either flowering or budding depending on time</w:t>
+            </w:r>
+          </w:p>
+          <w:p>
+            <w:pPr>
+              <w:rPr>
+                <w:sz w:val="32"/>
+                <w:szCs w:val="32"/>
+              </w:rPr>
+            </w:pPr>
+            <w:bookmarkStart w:id="0" w:name="_GoBack"/>
+            <w:bookmarkEnd w:id="0"/>
+            <w:r>
+              <w:rPr>
+                <w:sz w:val="32"/>
+                <w:szCs w:val="32"/>
+              </w:rPr>
+              <w:t>(flower between 6a and 6p)</w:t>
+            </w:r>
+          </w:p>
+        </w:tc>
+      </w:tr>
+      <w:tr>
+        <w:tc>
+          <w:tcPr>
+            <w:tcW w:w="423" w:type="dxa"/>
+          </w:tcPr>
+          <w:p>
+            <w:pPr>
+              <w:rPr>
+                <w:sz w:val="32"/>
+                <w:szCs w:val="32"/>
+              </w:rPr>
+            </w:pPr>
+            <w:r>
+              <w:rPr>
+                <w:sz w:val="32"/>
+                <w:szCs w:val="32"/>
+              </w:rPr>
+              <w:t>6</w:t>
+            </w:r>
+          </w:p>
+        </w:tc>
+        <w:tc>
+          <w:tcPr>
+            <w:tcW w:w="2800" w:type="dxa"/>
+          </w:tcPr>
+          <w:p>
+            <w:pPr>
+              <w:rPr>
+                <w:sz w:val="32"/>
+                <w:szCs w:val="32"/>
+              </w:rPr>
+            </w:pPr>
+            <w:r>
+              <w:rPr>
+                <w:sz w:val="32"/>
+                <w:szCs w:val="32"/>
+              </w:rPr>
+              <w:t>The curved surface</w:t>
+            </w:r>
+          </w:p>
+        </w:tc>
+        <w:tc>
+          <w:tcPr>
+            <w:tcW w:w="1745" w:type="dxa"/>
+          </w:tcPr>
+          <w:p>
+            <w:pPr>
+              <w:rPr>
+                <w:sz w:val="32"/>
+                <w:szCs w:val="32"/>
+              </w:rPr>
+            </w:pPr>
+            <w:proofErr w:type="spellStart"/>
+            <w:r>
+              <w:rPr>
+                <w:sz w:val="32"/>
+                <w:szCs w:val="32"/>
+              </w:rPr>
+              <w:t>Tianqi</w:t>
+            </w:r>
+            <w:proofErr w:type="spellEnd"/>
+          </w:p>
+        </w:tc>
+        <w:tc>
+          <w:tcPr>
+            <w:tcW w:w="4608" w:type="dxa"/>
+          </w:tcPr>
+          <w:p>
+            <w:pPr>
+              <w:rPr>
+                <w:sz w:val="32"/>
+                <w:szCs w:val="32"/>
+              </w:rPr>
+            </w:pPr>
+            <w:r>
+              <w:rPr>
+                <w:sz w:val="32"/>
+                <w:szCs w:val="32"/>
+              </w:rPr>
+              <w:t>flag</w:t>
+            </w:r>
+          </w:p>
+        </w:tc>
+      </w:tr>
+      <w:tr>
+        <w:tc>
+          <w:tcPr>
+            <w:tcW w:w="423" w:type="dxa"/>
+          </w:tcPr>
+          <w:p>
+            <w:pPr>
+              <w:rPr>
+                <w:sz w:val="32"/>
+                <w:szCs w:val="32"/>
+              </w:rPr>
+            </w:pPr>
+          </w:p>
+        </w:tc>
+        <w:tc>
+          <w:tcPr>
+            <w:tcW w:w="2800" w:type="dxa"/>
+          </w:tcPr>
+          <w:p>
+            <w:pPr>
+              <w:rPr>
+                <w:sz w:val="32"/>
+                <w:szCs w:val="32"/>
+              </w:rPr>
+            </w:pPr>
+          </w:p>
+        </w:tc>
+        <w:tc>
+          <w:tcPr>
+            <w:tcW w:w="1745" w:type="dxa"/>
+          </w:tcPr>
+          <w:p>
+            <w:pPr>
+              <w:rPr>
+                <w:sz w:val="32"/>
+                <w:szCs w:val="32"/>
+              </w:rPr>
+            </w:pPr>
+            <w:r>
+              <w:rPr>
+                <w:sz w:val="32"/>
+                <w:szCs w:val="32"/>
+              </w:rPr>
+              <w:t>Joe</w:t>
+            </w:r>
+          </w:p>
+        </w:tc>
+        <w:tc>
+          <w:tcPr>
+            <w:tcW w:w="4608" w:type="dxa"/>
+          </w:tcPr>
+          <w:p>
+            <w:pPr>
+              <w:rPr>
+                <w:sz w:val="32"/>
+                <w:szCs w:val="32"/>
+              </w:rPr>
+            </w:pPr>
+            <w:r>
+              <w:rPr>
+                <w:sz w:val="32"/>
+                <w:szCs w:val="32"/>
+              </w:rPr>
+              <w:t>Jet engine</w:t>
+            </w:r>
+          </w:p>
+        </w:tc>
+      </w:tr>
+      <w:tr>
+        <w:tc>
+          <w:tcPr>
+            <w:tcW w:w="423" w:type="dxa"/>
           </w:tcPr>
           <w:p>
             <w:pPr>
@@ -644,7 +1477,7 @@
         </w:tc>
         <w:tc>
           <w:tcPr>
-            <w:tcW w:w="3600" w:type="dxa"/>
+            <w:tcW w:w="2800" w:type="dxa"/>
           </w:tcPr>
           <w:p>
             <w:pPr>
@@ -664,7 +1497,20 @@
         </w:tc>
         <w:tc>
           <w:tcPr>
-            <w:tcW w:w="5508" w:type="dxa"/>
+            <w:tcW w:w="1745" w:type="dxa"/>
+          </w:tcPr>
+          <w:p>
+            <w:pPr>
+              <w:rPr>
+                <w:sz w:val="32"/>
+                <w:szCs w:val="32"/>
+              </w:rPr>
+            </w:pPr>
+          </w:p>
+        </w:tc>
+        <w:tc>
+          <w:tcPr>
+            <w:tcW w:w="4608" w:type="dxa"/>
           </w:tcPr>
           <w:p>
             <w:pPr>
@@ -704,6 +1550,22 @@
           <w:sz w:val="32"/>
           <w:szCs w:val="32"/>
         </w:rPr>
+        <w:br w:type="page"/>
+      </w:r>
+    </w:p>
+    <w:p>
+      <w:pPr>
+        <w:rPr>
+          <w:sz w:val="32"/>
+          <w:szCs w:val="32"/>
+        </w:rPr>
+      </w:pPr>
+      <w:r>
+        <w:rPr>
+          <w:sz w:val="32"/>
+          <w:szCs w:val="32"/>
+        </w:rPr>
+        <w:lastRenderedPageBreak/>
         <w:t>Technical challenge:</w:t>
       </w:r>
     </w:p>
@@ -714,28 +1576,29 @@
         <w:tblLook w:val="04A0" w:firstRow="1" w:lastRow="0" w:firstColumn="1" w:lastColumn="0" w:noHBand="0" w:noVBand="1"/>
       </w:tblPr>
       <w:tblGrid>
-        <w:gridCol w:w="468"/>
-        <w:gridCol w:w="3600"/>
-        <w:gridCol w:w="5508"/>
+        <w:gridCol w:w="428"/>
+        <w:gridCol w:w="2694"/>
+        <w:gridCol w:w="1756"/>
+        <w:gridCol w:w="4698"/>
       </w:tblGrid>
       <w:tr>
         <w:tc>
           <w:tcPr>
-            <w:tcW w:w="468" w:type="dxa"/>
-          </w:tcPr>
-          <w:p>
-            <w:pPr>
-              <w:rPr>
-                <w:color w:val="000000" w:themeColor="text1"/>
-                <w:sz w:val="32"/>
-                <w:szCs w:val="32"/>
-              </w:rPr>
-            </w:pPr>
-          </w:p>
-        </w:tc>
-        <w:tc>
-          <w:tcPr>
-            <w:tcW w:w="3600" w:type="dxa"/>
+            <w:tcW w:w="428" w:type="dxa"/>
+          </w:tcPr>
+          <w:p>
+            <w:pPr>
+              <w:rPr>
+                <w:color w:val="000000" w:themeColor="text1"/>
+                <w:sz w:val="32"/>
+                <w:szCs w:val="32"/>
+              </w:rPr>
+            </w:pPr>
+          </w:p>
+        </w:tc>
+        <w:tc>
+          <w:tcPr>
+            <w:tcW w:w="2694" w:type="dxa"/>
           </w:tcPr>
           <w:p>
             <w:pPr>
@@ -757,23 +1620,42 @@
         </w:tc>
         <w:tc>
           <w:tcPr>
-            <w:tcW w:w="5508" w:type="dxa"/>
-          </w:tcPr>
-          <w:p>
-            <w:pPr>
-              <w:rPr>
-                <w:color w:val="000000" w:themeColor="text1"/>
-                <w:sz w:val="32"/>
-                <w:szCs w:val="32"/>
-              </w:rPr>
-            </w:pPr>
-            <w:r>
-              <w:rPr>
-                <w:color w:val="000000" w:themeColor="text1"/>
-                <w:sz w:val="32"/>
-                <w:szCs w:val="32"/>
-              </w:rPr>
-              <w:t>How I did it</w:t>
+            <w:tcW w:w="1756" w:type="dxa"/>
+          </w:tcPr>
+          <w:p>
+            <w:pPr>
+              <w:rPr>
+                <w:sz w:val="32"/>
+                <w:szCs w:val="32"/>
+              </w:rPr>
+            </w:pPr>
+            <w:r>
+              <w:rPr>
+                <w:sz w:val="32"/>
+                <w:szCs w:val="32"/>
+              </w:rPr>
+              <w:t>Who did it:</w:t>
+            </w:r>
+          </w:p>
+        </w:tc>
+        <w:tc>
+          <w:tcPr>
+            <w:tcW w:w="4698" w:type="dxa"/>
+          </w:tcPr>
+          <w:p>
+            <w:pPr>
+              <w:rPr>
+                <w:color w:val="000000" w:themeColor="text1"/>
+                <w:sz w:val="32"/>
+                <w:szCs w:val="32"/>
+              </w:rPr>
+            </w:pPr>
+            <w:r>
+              <w:rPr>
+                <w:sz w:val="32"/>
+                <w:szCs w:val="32"/>
+              </w:rPr>
+              <w:t>How it was done:</w:t>
             </w:r>
           </w:p>
         </w:tc>
@@ -781,7 +1663,7 @@
       <w:tr>
         <w:tc>
           <w:tcPr>
-            <w:tcW w:w="468" w:type="dxa"/>
+            <w:tcW w:w="428" w:type="dxa"/>
           </w:tcPr>
           <w:p>
             <w:pPr>
@@ -803,7 +1685,7 @@
         </w:tc>
         <w:tc>
           <w:tcPr>
-            <w:tcW w:w="3600" w:type="dxa"/>
+            <w:tcW w:w="2694" w:type="dxa"/>
           </w:tcPr>
           <w:p>
             <w:pPr>
@@ -823,7 +1705,31 @@
         </w:tc>
         <w:tc>
           <w:tcPr>
-            <w:tcW w:w="5508" w:type="dxa"/>
+            <w:tcW w:w="1756" w:type="dxa"/>
+          </w:tcPr>
+          <w:p>
+            <w:pPr>
+              <w:rPr>
+                <w:color w:val="000000" w:themeColor="text1"/>
+                <w:sz w:val="32"/>
+                <w:szCs w:val="32"/>
+              </w:rPr>
+            </w:pPr>
+            <w:proofErr w:type="spellStart"/>
+            <w:r>
+              <w:rPr>
+                <w:color w:val="000000" w:themeColor="text1"/>
+                <w:sz w:val="32"/>
+                <w:szCs w:val="32"/>
+              </w:rPr>
+              <w:t>Tianqi</w:t>
+            </w:r>
+            <w:proofErr w:type="spellEnd"/>
+          </w:p>
+        </w:tc>
+        <w:tc>
+          <w:tcPr>
+            <w:tcW w:w="4698" w:type="dxa"/>
           </w:tcPr>
           <w:p>
             <w:pPr>
@@ -840,6 +1746,14 @@
                 <w:szCs w:val="32"/>
               </w:rPr>
               <w:t>The tree</w:t>
+            </w:r>
+            <w:r>
+              <w:rPr>
+                <w:color w:val="000000" w:themeColor="text1"/>
+                <w:sz w:val="32"/>
+                <w:szCs w:val="32"/>
+              </w:rPr>
+              <w:t>s</w:t>
             </w:r>
           </w:p>
         </w:tc>
@@ -847,65 +1761,72 @@
       <w:tr>
         <w:tc>
           <w:tcPr>
-            <w:tcW w:w="468" w:type="dxa"/>
-          </w:tcPr>
-          <w:p>
-            <w:pPr>
-              <w:rPr>
-                <w:color w:val="000000" w:themeColor="text1"/>
-                <w:sz w:val="32"/>
-                <w:szCs w:val="32"/>
-              </w:rPr>
-            </w:pPr>
-            <w:r>
-              <w:rPr>
-                <w:color w:val="000000" w:themeColor="text1"/>
-                <w:sz w:val="32"/>
-                <w:szCs w:val="32"/>
-              </w:rPr>
-              <w:t>2</w:t>
-            </w:r>
-          </w:p>
-        </w:tc>
-        <w:tc>
-          <w:tcPr>
-            <w:tcW w:w="3600" w:type="dxa"/>
-          </w:tcPr>
-          <w:p>
-            <w:pPr>
-              <w:rPr>
-                <w:sz w:val="32"/>
-                <w:szCs w:val="32"/>
-              </w:rPr>
-            </w:pPr>
-            <w:r>
-              <w:rPr>
-                <w:sz w:val="32"/>
-                <w:szCs w:val="32"/>
-              </w:rPr>
-              <w:t>Skybox</w:t>
-            </w:r>
-          </w:p>
-        </w:tc>
-        <w:tc>
-          <w:tcPr>
-            <w:tcW w:w="5508" w:type="dxa"/>
-          </w:tcPr>
-          <w:p>
-            <w:pPr>
-              <w:rPr>
-                <w:color w:val="000000" w:themeColor="text1"/>
-                <w:sz w:val="32"/>
-                <w:szCs w:val="32"/>
-              </w:rPr>
-            </w:pPr>
-            <w:r>
-              <w:rPr>
-                <w:color w:val="000000" w:themeColor="text1"/>
-                <w:sz w:val="32"/>
-                <w:szCs w:val="32"/>
-              </w:rPr>
-              <w:t>You can see it.</w:t>
+            <w:tcW w:w="428" w:type="dxa"/>
+          </w:tcPr>
+          <w:p>
+            <w:pPr>
+              <w:rPr>
+                <w:color w:val="000000" w:themeColor="text1"/>
+                <w:sz w:val="32"/>
+                <w:szCs w:val="32"/>
+              </w:rPr>
+            </w:pPr>
+          </w:p>
+        </w:tc>
+        <w:tc>
+          <w:tcPr>
+            <w:tcW w:w="2694" w:type="dxa"/>
+          </w:tcPr>
+          <w:p>
+            <w:pPr>
+              <w:rPr>
+                <w:sz w:val="32"/>
+                <w:szCs w:val="32"/>
+              </w:rPr>
+            </w:pPr>
+          </w:p>
+        </w:tc>
+        <w:tc>
+          <w:tcPr>
+            <w:tcW w:w="1756" w:type="dxa"/>
+          </w:tcPr>
+          <w:p>
+            <w:pPr>
+              <w:rPr>
+                <w:color w:val="000000" w:themeColor="text1"/>
+                <w:sz w:val="32"/>
+                <w:szCs w:val="32"/>
+              </w:rPr>
+            </w:pPr>
+            <w:r>
+              <w:rPr>
+                <w:color w:val="000000" w:themeColor="text1"/>
+                <w:sz w:val="32"/>
+                <w:szCs w:val="32"/>
+              </w:rPr>
+              <w:t>Joe</w:t>
+            </w:r>
+          </w:p>
+        </w:tc>
+        <w:tc>
+          <w:tcPr>
+            <w:tcW w:w="4698" w:type="dxa"/>
+          </w:tcPr>
+          <w:p>
+            <w:pPr>
+              <w:rPr>
+                <w:color w:val="000000" w:themeColor="text1"/>
+                <w:sz w:val="32"/>
+                <w:szCs w:val="32"/>
+              </w:rPr>
+            </w:pPr>
+            <w:r>
+              <w:rPr>
+                <w:color w:val="000000" w:themeColor="text1"/>
+                <w:sz w:val="32"/>
+                <w:szCs w:val="32"/>
+              </w:rPr>
+              <w:t>Jet</w:t>
             </w:r>
           </w:p>
         </w:tc>
@@ -913,65 +1834,97 @@
       <w:tr>
         <w:tc>
           <w:tcPr>
-            <w:tcW w:w="468" w:type="dxa"/>
-          </w:tcPr>
-          <w:p>
-            <w:pPr>
-              <w:rPr>
-                <w:color w:val="000000" w:themeColor="text1"/>
-                <w:sz w:val="32"/>
-                <w:szCs w:val="32"/>
-              </w:rPr>
-            </w:pPr>
-            <w:r>
-              <w:rPr>
-                <w:color w:val="000000" w:themeColor="text1"/>
-                <w:sz w:val="32"/>
-                <w:szCs w:val="32"/>
-              </w:rPr>
-              <w:t>3</w:t>
-            </w:r>
-          </w:p>
-        </w:tc>
-        <w:tc>
-          <w:tcPr>
-            <w:tcW w:w="3600" w:type="dxa"/>
-          </w:tcPr>
-          <w:p>
-            <w:pPr>
-              <w:rPr>
-                <w:sz w:val="32"/>
-                <w:szCs w:val="32"/>
-              </w:rPr>
-            </w:pPr>
-            <w:r>
-              <w:rPr>
-                <w:sz w:val="32"/>
-                <w:szCs w:val="32"/>
-              </w:rPr>
-              <w:t>Billboard</w:t>
-            </w:r>
-          </w:p>
-        </w:tc>
-        <w:tc>
-          <w:tcPr>
-            <w:tcW w:w="5508" w:type="dxa"/>
-          </w:tcPr>
-          <w:p>
-            <w:pPr>
-              <w:rPr>
-                <w:color w:val="000000" w:themeColor="text1"/>
-                <w:sz w:val="32"/>
-                <w:szCs w:val="32"/>
-              </w:rPr>
-            </w:pPr>
-            <w:r>
-              <w:rPr>
-                <w:color w:val="000000" w:themeColor="text1"/>
-                <w:sz w:val="32"/>
-                <w:szCs w:val="32"/>
-              </w:rPr>
-              <w:t>You can see it.</w:t>
+            <w:tcW w:w="428" w:type="dxa"/>
+          </w:tcPr>
+          <w:p>
+            <w:pPr>
+              <w:rPr>
+                <w:color w:val="000000" w:themeColor="text1"/>
+                <w:sz w:val="32"/>
+                <w:szCs w:val="32"/>
+              </w:rPr>
+            </w:pPr>
+            <w:r>
+              <w:rPr>
+                <w:color w:val="000000" w:themeColor="text1"/>
+                <w:sz w:val="32"/>
+                <w:szCs w:val="32"/>
+              </w:rPr>
+              <w:t>2</w:t>
+            </w:r>
+          </w:p>
+        </w:tc>
+        <w:tc>
+          <w:tcPr>
+            <w:tcW w:w="2694" w:type="dxa"/>
+          </w:tcPr>
+          <w:p>
+            <w:pPr>
+              <w:rPr>
+                <w:sz w:val="32"/>
+                <w:szCs w:val="32"/>
+              </w:rPr>
+            </w:pPr>
+            <w:r>
+              <w:rPr>
+                <w:sz w:val="32"/>
+                <w:szCs w:val="32"/>
+              </w:rPr>
+              <w:t>Skybox</w:t>
+            </w:r>
+          </w:p>
+        </w:tc>
+        <w:tc>
+          <w:tcPr>
+            <w:tcW w:w="1756" w:type="dxa"/>
+          </w:tcPr>
+          <w:p>
+            <w:pPr>
+              <w:rPr>
+                <w:color w:val="000000" w:themeColor="text1"/>
+                <w:sz w:val="32"/>
+                <w:szCs w:val="32"/>
+              </w:rPr>
+            </w:pPr>
+            <w:r>
+              <w:rPr>
+                <w:color w:val="000000" w:themeColor="text1"/>
+                <w:sz w:val="32"/>
+                <w:szCs w:val="32"/>
+              </w:rPr>
+              <w:t>Joe</w:t>
+            </w:r>
+          </w:p>
+        </w:tc>
+        <w:tc>
+          <w:tcPr>
+            <w:tcW w:w="4698" w:type="dxa"/>
+          </w:tcPr>
+          <w:p>
+            <w:pPr>
+              <w:rPr>
+                <w:color w:val="000000" w:themeColor="text1"/>
+                <w:sz w:val="32"/>
+                <w:szCs w:val="32"/>
+              </w:rPr>
+            </w:pPr>
+            <w:proofErr w:type="spellStart"/>
+            <w:r>
+              <w:rPr>
+                <w:color w:val="000000" w:themeColor="text1"/>
+                <w:sz w:val="32"/>
+                <w:szCs w:val="32"/>
+              </w:rPr>
+              <w:t>Iceflat</w:t>
+            </w:r>
+            <w:proofErr w:type="spellEnd"/>
+            <w:r>
+              <w:rPr>
+                <w:color w:val="000000" w:themeColor="text1"/>
+                <w:sz w:val="32"/>
+                <w:szCs w:val="32"/>
+              </w:rPr>
+              <w:t xml:space="preserve"> images on the inside of a cube</w:t>
             </w:r>
           </w:p>
         </w:tc>
@@ -979,107 +1932,194 @@
       <w:tr>
         <w:tc>
           <w:tcPr>
-            <w:tcW w:w="468" w:type="dxa"/>
-          </w:tcPr>
-          <w:p>
-            <w:pPr>
-              <w:rPr>
-                <w:color w:val="000000" w:themeColor="text1"/>
-                <w:sz w:val="32"/>
-                <w:szCs w:val="32"/>
-              </w:rPr>
-            </w:pPr>
-            <w:r>
-              <w:rPr>
-                <w:color w:val="000000" w:themeColor="text1"/>
-                <w:sz w:val="32"/>
-                <w:szCs w:val="32"/>
-              </w:rPr>
-              <w:t>4</w:t>
-            </w:r>
-          </w:p>
-        </w:tc>
-        <w:tc>
-          <w:tcPr>
-            <w:tcW w:w="3600" w:type="dxa"/>
-          </w:tcPr>
-          <w:p>
-            <w:pPr>
-              <w:rPr>
-                <w:sz w:val="32"/>
-                <w:szCs w:val="32"/>
-              </w:rPr>
-            </w:pPr>
-            <w:r>
-              <w:rPr>
-                <w:sz w:val="32"/>
-                <w:szCs w:val="32"/>
-              </w:rPr>
-              <w:t>Particle Systems</w:t>
-            </w:r>
-          </w:p>
-        </w:tc>
-        <w:tc>
-          <w:tcPr>
-            <w:tcW w:w="5508" w:type="dxa"/>
-          </w:tcPr>
-          <w:p>
-            <w:pPr>
-              <w:rPr>
-                <w:color w:val="000000" w:themeColor="text1"/>
-                <w:sz w:val="32"/>
-                <w:szCs w:val="32"/>
-              </w:rPr>
-            </w:pPr>
+            <w:tcW w:w="428" w:type="dxa"/>
+          </w:tcPr>
+          <w:p>
+            <w:pPr>
+              <w:rPr>
+                <w:color w:val="000000" w:themeColor="text1"/>
+                <w:sz w:val="32"/>
+                <w:szCs w:val="32"/>
+              </w:rPr>
+            </w:pPr>
+            <w:r>
+              <w:rPr>
+                <w:color w:val="000000" w:themeColor="text1"/>
+                <w:sz w:val="32"/>
+                <w:szCs w:val="32"/>
+              </w:rPr>
+              <w:t>3</w:t>
+            </w:r>
+          </w:p>
+        </w:tc>
+        <w:tc>
+          <w:tcPr>
+            <w:tcW w:w="2694" w:type="dxa"/>
+          </w:tcPr>
+          <w:p>
+            <w:pPr>
+              <w:rPr>
+                <w:sz w:val="32"/>
+                <w:szCs w:val="32"/>
+              </w:rPr>
+            </w:pPr>
+            <w:r>
+              <w:rPr>
+                <w:sz w:val="32"/>
+                <w:szCs w:val="32"/>
+              </w:rPr>
+              <w:t>Billboard</w:t>
+            </w:r>
+            <w:r>
+              <w:rPr>
+                <w:sz w:val="32"/>
+                <w:szCs w:val="32"/>
+              </w:rPr>
+              <w:t>-failed</w:t>
+            </w:r>
+          </w:p>
+        </w:tc>
+        <w:tc>
+          <w:tcPr>
+            <w:tcW w:w="1756" w:type="dxa"/>
+          </w:tcPr>
+          <w:p>
+            <w:pPr>
+              <w:rPr>
+                <w:color w:val="000000" w:themeColor="text1"/>
+                <w:sz w:val="32"/>
+                <w:szCs w:val="32"/>
+              </w:rPr>
+            </w:pPr>
+            <w:r>
+              <w:rPr>
+                <w:color w:val="000000" w:themeColor="text1"/>
+                <w:sz w:val="32"/>
+                <w:szCs w:val="32"/>
+              </w:rPr>
+              <w:t>Joe</w:t>
+            </w:r>
+          </w:p>
+        </w:tc>
+        <w:tc>
+          <w:tcPr>
+            <w:tcW w:w="4698" w:type="dxa"/>
+          </w:tcPr>
+          <w:p>
+            <w:pPr>
+              <w:rPr>
+                <w:color w:val="000000" w:themeColor="text1"/>
+                <w:sz w:val="32"/>
+                <w:szCs w:val="32"/>
+              </w:rPr>
+            </w:pPr>
+            <w:r>
+              <w:rPr>
+                <w:color w:val="000000" w:themeColor="text1"/>
+                <w:sz w:val="32"/>
+                <w:szCs w:val="32"/>
+              </w:rPr>
+              <w:t xml:space="preserve">I tried to make the weeds face the camera with a vertex </w:t>
+            </w:r>
+            <w:proofErr w:type="spellStart"/>
+            <w:r>
+              <w:rPr>
+                <w:color w:val="000000" w:themeColor="text1"/>
+                <w:sz w:val="32"/>
+                <w:szCs w:val="32"/>
+              </w:rPr>
+              <w:t>shader</w:t>
+            </w:r>
+            <w:proofErr w:type="spellEnd"/>
+            <w:r>
+              <w:rPr>
+                <w:color w:val="000000" w:themeColor="text1"/>
+                <w:sz w:val="32"/>
+                <w:szCs w:val="32"/>
+              </w:rPr>
+              <w:t xml:space="preserve"> or a </w:t>
+            </w:r>
+            <w:proofErr w:type="spellStart"/>
+            <w:r>
+              <w:rPr>
+                <w:color w:val="000000" w:themeColor="text1"/>
+                <w:sz w:val="32"/>
+                <w:szCs w:val="32"/>
+              </w:rPr>
+              <w:t>glrotate</w:t>
+            </w:r>
+            <w:proofErr w:type="spellEnd"/>
+            <w:r>
+              <w:rPr>
+                <w:color w:val="000000" w:themeColor="text1"/>
+                <w:sz w:val="32"/>
+                <w:szCs w:val="32"/>
+              </w:rPr>
+              <w:t xml:space="preserve"> but couldn’t </w:t>
+            </w:r>
           </w:p>
         </w:tc>
       </w:tr>
       <w:tr>
         <w:tc>
           <w:tcPr>
-            <w:tcW w:w="468" w:type="dxa"/>
-          </w:tcPr>
-          <w:p>
-            <w:pPr>
-              <w:rPr>
-                <w:color w:val="000000" w:themeColor="text1"/>
-                <w:sz w:val="32"/>
-                <w:szCs w:val="32"/>
-              </w:rPr>
-            </w:pPr>
-            <w:r>
-              <w:rPr>
-                <w:color w:val="000000" w:themeColor="text1"/>
-                <w:sz w:val="32"/>
-                <w:szCs w:val="32"/>
-              </w:rPr>
-              <w:t>5</w:t>
-            </w:r>
-          </w:p>
-        </w:tc>
-        <w:tc>
-          <w:tcPr>
-            <w:tcW w:w="3600" w:type="dxa"/>
-          </w:tcPr>
-          <w:p>
-            <w:pPr>
-              <w:rPr>
-                <w:sz w:val="32"/>
-                <w:szCs w:val="32"/>
-              </w:rPr>
-            </w:pPr>
-            <w:r>
-              <w:rPr>
-                <w:sz w:val="32"/>
-                <w:szCs w:val="32"/>
-              </w:rPr>
-              <w:t>Local lights</w:t>
-            </w:r>
-          </w:p>
-        </w:tc>
-        <w:tc>
-          <w:tcPr>
-            <w:tcW w:w="5508" w:type="dxa"/>
+            <w:tcW w:w="428" w:type="dxa"/>
+          </w:tcPr>
+          <w:p>
+            <w:pPr>
+              <w:rPr>
+                <w:color w:val="000000" w:themeColor="text1"/>
+                <w:sz w:val="32"/>
+                <w:szCs w:val="32"/>
+              </w:rPr>
+            </w:pPr>
+            <w:r>
+              <w:rPr>
+                <w:color w:val="000000" w:themeColor="text1"/>
+                <w:sz w:val="32"/>
+                <w:szCs w:val="32"/>
+              </w:rPr>
+              <w:t>4</w:t>
+            </w:r>
+          </w:p>
+        </w:tc>
+        <w:tc>
+          <w:tcPr>
+            <w:tcW w:w="2694" w:type="dxa"/>
+          </w:tcPr>
+          <w:p>
+            <w:pPr>
+              <w:rPr>
+                <w:sz w:val="32"/>
+                <w:szCs w:val="32"/>
+              </w:rPr>
+            </w:pPr>
+            <w:r>
+              <w:rPr>
+                <w:sz w:val="32"/>
+                <w:szCs w:val="32"/>
+              </w:rPr>
+              <w:t>Particle Systems</w:t>
+            </w:r>
+          </w:p>
+        </w:tc>
+        <w:tc>
+          <w:tcPr>
+            <w:tcW w:w="1756" w:type="dxa"/>
+          </w:tcPr>
+          <w:p>
+            <w:pPr>
+              <w:rPr>
+                <w:color w:val="000000" w:themeColor="text1"/>
+                <w:sz w:val="32"/>
+                <w:szCs w:val="32"/>
+              </w:rPr>
+            </w:pPr>
+          </w:p>
+        </w:tc>
+        <w:tc>
+          <w:tcPr>
+            <w:tcW w:w="4698" w:type="dxa"/>
           </w:tcPr>
           <w:p>
             <w:pPr>
@@ -1095,7 +2135,79 @@
       <w:tr>
         <w:tc>
           <w:tcPr>
-            <w:tcW w:w="468" w:type="dxa"/>
+            <w:tcW w:w="428" w:type="dxa"/>
+          </w:tcPr>
+          <w:p>
+            <w:pPr>
+              <w:rPr>
+                <w:color w:val="000000" w:themeColor="text1"/>
+                <w:sz w:val="32"/>
+                <w:szCs w:val="32"/>
+              </w:rPr>
+            </w:pPr>
+            <w:r>
+              <w:rPr>
+                <w:color w:val="000000" w:themeColor="text1"/>
+                <w:sz w:val="32"/>
+                <w:szCs w:val="32"/>
+              </w:rPr>
+              <w:t>5</w:t>
+            </w:r>
+          </w:p>
+        </w:tc>
+        <w:tc>
+          <w:tcPr>
+            <w:tcW w:w="2694" w:type="dxa"/>
+          </w:tcPr>
+          <w:p>
+            <w:pPr>
+              <w:rPr>
+                <w:sz w:val="32"/>
+                <w:szCs w:val="32"/>
+              </w:rPr>
+            </w:pPr>
+            <w:r>
+              <w:rPr>
+                <w:sz w:val="32"/>
+                <w:szCs w:val="32"/>
+              </w:rPr>
+              <w:t>Local lights</w:t>
+            </w:r>
+          </w:p>
+        </w:tc>
+        <w:tc>
+          <w:tcPr>
+            <w:tcW w:w="1756" w:type="dxa"/>
+          </w:tcPr>
+          <w:p>
+            <w:pPr>
+              <w:rPr>
+                <w:color w:val="000000" w:themeColor="text1"/>
+                <w:sz w:val="32"/>
+                <w:szCs w:val="32"/>
+              </w:rPr>
+            </w:pPr>
+          </w:p>
+        </w:tc>
+        <w:tc>
+          <w:tcPr>
+            <w:tcW w:w="4698" w:type="dxa"/>
+          </w:tcPr>
+          <w:p>
+            <w:pPr>
+              <w:rPr>
+                <w:color w:val="000000" w:themeColor="text1"/>
+                <w:sz w:val="32"/>
+                <w:szCs w:val="32"/>
+              </w:rPr>
+            </w:pPr>
+          </w:p>
+        </w:tc>
+      </w:tr>
+      <w:tr>
+        <w:tc>
+          <w:tcPr>
+            <w:tcW w:w="428" w:type="dxa"/>
           </w:tcPr>
           <w:p>
             <w:pPr>
@@ -1117,21 +2229,35 @@
         </w:tc>
         <w:tc>
           <w:tcPr>
-            <w:tcW w:w="3600" w:type="dxa"/>
-          </w:tcPr>
-          <w:p>
-            <w:pPr>
-              <w:rPr>
-                <w:color w:val="000000" w:themeColor="text1"/>
-                <w:sz w:val="32"/>
-                <w:szCs w:val="32"/>
-              </w:rPr>
-            </w:pPr>
-          </w:p>
-        </w:tc>
-        <w:tc>
-          <w:tcPr>
-            <w:tcW w:w="5508" w:type="dxa"/>
+            <w:tcW w:w="2694" w:type="dxa"/>
+          </w:tcPr>
+          <w:p>
+            <w:pPr>
+              <w:rPr>
+                <w:color w:val="000000" w:themeColor="text1"/>
+                <w:sz w:val="32"/>
+                <w:szCs w:val="32"/>
+              </w:rPr>
+            </w:pPr>
+          </w:p>
+        </w:tc>
+        <w:tc>
+          <w:tcPr>
+            <w:tcW w:w="1756" w:type="dxa"/>
+          </w:tcPr>
+          <w:p>
+            <w:pPr>
+              <w:rPr>
+                <w:color w:val="000000" w:themeColor="text1"/>
+                <w:sz w:val="32"/>
+                <w:szCs w:val="32"/>
+              </w:rPr>
+            </w:pPr>
+          </w:p>
+        </w:tc>
+        <w:tc>
+          <w:tcPr>
+            <w:tcW w:w="4698" w:type="dxa"/>
           </w:tcPr>
           <w:p>
             <w:pPr>
@@ -1168,7 +2294,6 @@
           <w:sz w:val="32"/>
           <w:szCs w:val="32"/>
         </w:rPr>
-        <w:lastRenderedPageBreak/>
         <w:t xml:space="preserve">Some fix </w:t>
       </w:r>
       <w:r>
@@ -1231,8 +2356,6 @@
         </w:rPr>
         <w:t>Add a tension slider as GUI.</w:t>
       </w:r>
-      <w:bookmarkStart w:id="0" w:name="_GoBack"/>
-      <w:bookmarkEnd w:id="0"/>
     </w:p>
     <w:p>
       <w:pPr>
@@ -1253,18 +2376,24 @@
           <w:sz w:val="32"/>
           <w:szCs w:val="32"/>
         </w:rPr>
-        <w:t xml:space="preserve">Add a </w:t>
+        <w:t>Add a co</w:t>
       </w:r>
-      <w:proofErr w:type="spellStart"/>
       <w:r>
         <w:rPr>
           <w:color w:val="000000" w:themeColor="text1"/>
           <w:sz w:val="32"/>
           <w:szCs w:val="32"/>
         </w:rPr>
-        <w:t>coster</w:t>
+        <w:t>a</w:t>
       </w:r>
-      <w:proofErr w:type="spellEnd"/>
+      <w:r>
+        <w:rPr>
+          <w:color w:val="000000" w:themeColor="text1"/>
+          <w:sz w:val="32"/>
+          <w:szCs w:val="32"/>
+        </w:rPr>
+        <w:t>ster</w:t>
+      </w:r>
     </w:p>
     <w:sectPr>
       <w:pgSz w:w="12240" w:h="15840"/>
@@ -1569,6 +2698,7 @@
       <w:spacing w:after="0" w:line="240" w:lineRule="auto"/>
     </w:pPr>
     <w:tblPr>
+      <w:tblInd w:w="0" w:type="dxa"/>
       <w:tblBorders>
         <w:top w:val="single" w:sz="4" w:space="0" w:color="auto"/>
         <w:left w:val="single" w:sz="4" w:space="0" w:color="auto"/>
@@ -1577,6 +2707,12 @@
         <w:insideH w:val="single" w:sz="4" w:space="0" w:color="auto"/>
         <w:insideV w:val="single" w:sz="4" w:space="0" w:color="auto"/>
       </w:tblBorders>
+      <w:tblCellMar>
+        <w:top w:w="0" w:type="dxa"/>
+        <w:left w:w="108" w:type="dxa"/>
+        <w:bottom w:w="0" w:type="dxa"/>
+        <w:right w:w="108" w:type="dxa"/>
+      </w:tblCellMar>
     </w:tblPr>
   </w:style>
   <w:style w:type="paragraph" w:styleId="ListParagraph">
@@ -1789,6 +2925,7 @@
       <w:spacing w:after="0" w:line="240" w:lineRule="auto"/>
     </w:pPr>
     <w:tblPr>
+      <w:tblInd w:w="0" w:type="dxa"/>
       <w:tblBorders>
         <w:top w:val="single" w:sz="4" w:space="0" w:color="auto"/>
         <w:left w:val="single" w:sz="4" w:space="0" w:color="auto"/>
@@ -1797,6 +2934,12 @@
         <w:insideH w:val="single" w:sz="4" w:space="0" w:color="auto"/>
         <w:insideV w:val="single" w:sz="4" w:space="0" w:color="auto"/>
       </w:tblBorders>
+      <w:tblCellMar>
+        <w:top w:w="0" w:type="dxa"/>
+        <w:left w:w="108" w:type="dxa"/>
+        <w:bottom w:w="0" w:type="dxa"/>
+        <w:right w:w="108" w:type="dxa"/>
+      </w:tblCellMar>
     </w:tblPr>
   </w:style>
   <w:style w:type="paragraph" w:styleId="ListParagraph">

</xml_diff>